<commit_message>
Edit to test Summary and personal accomplishments
</commit_message>
<xml_diff>
--- a/Deliverables/TestSummary.docx
+++ b/Deliverables/TestSummary.docx
@@ -117,7 +117,23 @@
           <w:sz w:val="24"/>
           <w:szCs w:val="24"/>
         </w:rPr>
-        <w:t xml:space="preserve"> file.  I was able to test two different aspects of the completed program.  First I would drop the database table and modify the .</w:t>
+        <w:t xml:space="preserve"> file.  I was able to test two different aspects of the completed program.  </w:t>
+      </w:r>
+      <w:proofErr w:type="gramStart"/>
+      <w:r>
+        <w:rPr>
+          <w:sz w:val="24"/>
+          <w:szCs w:val="24"/>
+        </w:rPr>
+        <w:t>First</w:t>
+      </w:r>
+      <w:proofErr w:type="gramEnd"/>
+      <w:r>
+        <w:rPr>
+          <w:sz w:val="24"/>
+          <w:szCs w:val="24"/>
+        </w:rPr>
+        <w:t xml:space="preserve"> I would drop the database table and modify the .</w:t>
       </w:r>
       <w:proofErr w:type="spellStart"/>
       <w:r>
@@ -300,8 +316,101 @@
           <w:sz w:val="24"/>
           <w:szCs w:val="24"/>
         </w:rPr>
-        <w:t>=’2007’;</w:t>
-      </w:r>
+        <w:t>=’2007</w:t>
+      </w:r>
+      <w:proofErr w:type="gramStart"/>
+      <w:r>
+        <w:rPr>
+          <w:sz w:val="24"/>
+          <w:szCs w:val="24"/>
+        </w:rPr>
+        <w:t>’;</w:t>
+      </w:r>
+      <w:proofErr w:type="gramEnd"/>
+    </w:p>
+    <w:p>
+      <w:pPr>
+        <w:pStyle w:val="ListParagraph"/>
+        <w:numPr>
+          <w:ilvl w:val="0"/>
+          <w:numId w:val="2"/>
+        </w:numPr>
+        <w:rPr>
+          <w:sz w:val="24"/>
+          <w:szCs w:val="24"/>
+        </w:rPr>
+      </w:pPr>
+      <w:r>
+        <w:rPr>
+          <w:sz w:val="24"/>
+          <w:szCs w:val="24"/>
+        </w:rPr>
+        <w:t>Frontend</w:t>
+      </w:r>
+    </w:p>
+    <w:p>
+      <w:pPr>
+        <w:pStyle w:val="ListParagraph"/>
+        <w:numPr>
+          <w:ilvl w:val="1"/>
+          <w:numId w:val="2"/>
+        </w:numPr>
+        <w:rPr>
+          <w:sz w:val="24"/>
+          <w:szCs w:val="24"/>
+        </w:rPr>
+      </w:pPr>
+      <w:r>
+        <w:rPr>
+          <w:sz w:val="24"/>
+          <w:szCs w:val="24"/>
+        </w:rPr>
+        <w:t xml:space="preserve">To test the frontend, I simply clicked around and made sure that there were no errors in the console or in the </w:t>
+      </w:r>
+      <w:proofErr w:type="spellStart"/>
+      <w:r>
+        <w:rPr>
+          <w:sz w:val="24"/>
+          <w:szCs w:val="24"/>
+        </w:rPr>
+        <w:t>npm</w:t>
+      </w:r>
+      <w:proofErr w:type="spellEnd"/>
+      <w:r>
+        <w:rPr>
+          <w:sz w:val="24"/>
+          <w:szCs w:val="24"/>
+        </w:rPr>
+        <w:t xml:space="preserve"> terminal in git bash</w:t>
+      </w:r>
+    </w:p>
+    <w:p>
+      <w:pPr>
+        <w:pStyle w:val="ListParagraph"/>
+        <w:numPr>
+          <w:ilvl w:val="1"/>
+          <w:numId w:val="2"/>
+        </w:numPr>
+        <w:rPr>
+          <w:sz w:val="24"/>
+          <w:szCs w:val="24"/>
+        </w:rPr>
+      </w:pPr>
+      <w:r>
+        <w:rPr>
+          <w:sz w:val="24"/>
+          <w:szCs w:val="24"/>
+        </w:rPr>
+        <w:t>I mainly tested this for completeness</w:t>
+      </w:r>
+    </w:p>
+    <w:p>
+      <w:pPr>
+        <w:rPr>
+          <w:sz w:val="24"/>
+          <w:szCs w:val="24"/>
+        </w:rPr>
+      </w:pPr>
     </w:p>
     <w:p>
       <w:pPr>

</xml_diff>